<commit_message>
Adds Gerencia de Custos
</commit_message>
<xml_diff>
--- a/pgp/06 - Gerência de Tempo - Plano de Gerenciamento de cronograma.docx
+++ b/pgp/06 - Gerência de Tempo - Plano de Gerenciamento de cronograma.docx
@@ -392,7 +392,6 @@
               </w:rPr>
               <w:t xml:space="preserve">baseia-se na metodologia de estimativa </w:t>
             </w:r>
-            <w:proofErr w:type="spellStart"/>
             <w:r>
               <w:rPr>
                 <w:rFonts w:ascii="Tw Cen MT" w:hAnsi="Tw Cen MT"/>
@@ -403,14 +402,7 @@
               <w:rPr>
                 <w:rFonts w:ascii="Tw Cen MT" w:hAnsi="Tw Cen MT"/>
               </w:rPr>
-              <w:t>up</w:t>
-            </w:r>
-            <w:proofErr w:type="spellEnd"/>
-            <w:r>
-              <w:rPr>
-                <w:rFonts w:ascii="Tw Cen MT" w:hAnsi="Tw Cen MT"/>
-              </w:rPr>
-              <w:t>,</w:t>
+              <w:t>up,</w:t>
             </w:r>
             <w:r>
               <w:rPr>
@@ -612,6 +604,7 @@
             <w:r>
               <w:rPr>
                 <w:rFonts w:ascii="Tw Cen MT" w:hAnsi="Tw Cen MT"/>
+                <w:noProof/>
               </w:rPr>
               <w:drawing>
                 <wp:inline distT="0" distB="0" distL="0" distR="0" wp14:anchorId="70DCEF1D">
@@ -665,6 +658,7 @@
             <w:r>
               <w:rPr>
                 <w:rFonts w:ascii="Tw Cen MT" w:hAnsi="Tw Cen MT"/>
+                <w:noProof/>
               </w:rPr>
               <w:lastRenderedPageBreak/>
               <w:drawing>
@@ -719,6 +713,7 @@
             <w:r>
               <w:rPr>
                 <w:rFonts w:ascii="Tw Cen MT" w:hAnsi="Tw Cen MT"/>
+                <w:noProof/>
               </w:rPr>
               <w:drawing>
                 <wp:inline distT="0" distB="0" distL="0" distR="0" wp14:anchorId="231EDC0A">
@@ -772,6 +767,7 @@
             <w:r>
               <w:rPr>
                 <w:rFonts w:ascii="Tw Cen MT" w:hAnsi="Tw Cen MT"/>
+                <w:noProof/>
               </w:rPr>
               <w:drawing>
                 <wp:inline distT="0" distB="0" distL="0" distR="0" wp14:anchorId="6016CDE0">
@@ -1297,47 +1293,47 @@
         <v:path o:extrusionok="f" gradientshapeok="t" o:connecttype="rect"/>
         <o:lock v:ext="edit" aspectratio="t"/>
       </v:shapetype>
-      <v:shape id="_x0000_i1143" type="#_x0000_t75" style="width:3in;height:3in" o:bullet="t"/>
+      <v:shape id="_x0000_i1296" type="#_x0000_t75" style="width:3in;height:3in" o:bullet="t"/>
     </w:pict>
   </w:numPicBullet>
   <w:numPicBullet w:numPicBulletId="1">
     <w:pict>
-      <v:shape id="_x0000_i1144" type="#_x0000_t75" style="width:3in;height:3in" o:bullet="t"/>
+      <v:shape id="_x0000_i1297" type="#_x0000_t75" style="width:3in;height:3in" o:bullet="t"/>
     </w:pict>
   </w:numPicBullet>
   <w:numPicBullet w:numPicBulletId="2">
     <w:pict>
-      <v:shape id="_x0000_i1145" type="#_x0000_t75" style="width:3in;height:3in" o:bullet="t"/>
+      <v:shape id="_x0000_i1298" type="#_x0000_t75" style="width:3in;height:3in" o:bullet="t"/>
     </w:pict>
   </w:numPicBullet>
   <w:numPicBullet w:numPicBulletId="3">
     <w:pict>
-      <v:shape id="_x0000_i1146" type="#_x0000_t75" style="width:3in;height:3in" o:bullet="t"/>
+      <v:shape id="_x0000_i1299" type="#_x0000_t75" style="width:3in;height:3in" o:bullet="t"/>
     </w:pict>
   </w:numPicBullet>
   <w:numPicBullet w:numPicBulletId="4">
     <w:pict>
-      <v:shape id="_x0000_i1147" type="#_x0000_t75" style="width:3in;height:3in" o:bullet="t"/>
+      <v:shape id="_x0000_i1300" type="#_x0000_t75" style="width:3in;height:3in" o:bullet="t"/>
     </w:pict>
   </w:numPicBullet>
   <w:numPicBullet w:numPicBulletId="5">
     <w:pict>
-      <v:shape id="_x0000_i1148" type="#_x0000_t75" style="width:3in;height:3in" o:bullet="t"/>
+      <v:shape id="_x0000_i1301" type="#_x0000_t75" style="width:3in;height:3in" o:bullet="t"/>
     </w:pict>
   </w:numPicBullet>
   <w:numPicBullet w:numPicBulletId="6">
     <w:pict>
-      <v:shape id="_x0000_i1149" type="#_x0000_t75" style="width:3in;height:3in" o:bullet="t"/>
+      <v:shape id="_x0000_i1302" type="#_x0000_t75" style="width:3in;height:3in" o:bullet="t"/>
     </w:pict>
   </w:numPicBullet>
   <w:numPicBullet w:numPicBulletId="7">
     <w:pict>
-      <v:shape id="_x0000_i1150" type="#_x0000_t75" style="width:3in;height:3in" o:bullet="t"/>
+      <v:shape id="_x0000_i1303" type="#_x0000_t75" style="width:3in;height:3in" o:bullet="t"/>
     </w:pict>
   </w:numPicBullet>
   <w:numPicBullet w:numPicBulletId="8">
     <w:pict>
-      <v:shape id="_x0000_i1151" type="#_x0000_t75" style="width:3in;height:3in" o:bullet="t"/>
+      <v:shape id="_x0000_i1304" type="#_x0000_t75" style="width:3in;height:3in" o:bullet="t"/>
     </w:pict>
   </w:numPicBullet>
   <w:abstractNum w:abstractNumId="0" w15:restartNumberingAfterBreak="0">

</xml_diff>